<commit_message>
finish the freshman change
</commit_message>
<xml_diff>
--- a/Freshman year/高等数学B/数学微积分作业/微积分应用作业.docx
+++ b/Freshman year/高等数学B/数学微积分作业/微积分应用作业.docx
@@ -1,6 +1,6 @@
 
 <file path=word/document.xml><?xml version="1.0" encoding="utf-8"?>
-<w:document xmlns:wpc="http://schemas.microsoft.com/office/word/2010/wordprocessingCanvas" xmlns:cx="http://schemas.microsoft.com/office/drawing/2014/chartex" xmlns:cx1="http://schemas.microsoft.com/office/drawing/2015/9/8/chartex" xmlns:cx2="http://schemas.microsoft.com/office/drawing/2015/10/21/chartex" xmlns:cx3="http://schemas.microsoft.com/office/drawing/2016/5/9/chartex" xmlns:cx4="http://schemas.microsoft.com/office/drawing/2016/5/10/chartex" xmlns:cx5="http://schemas.microsoft.com/office/drawing/2016/5/11/chartex" xmlns:cx6="http://schemas.microsoft.com/office/drawing/2016/5/12/chartex" xmlns:cx7="http://schemas.microsoft.com/office/drawing/2016/5/13/chartex" xmlns:cx8="http://schemas.microsoft.com/office/drawing/2016/5/14/chartex" xmlns:mc="http://schemas.openxmlformats.org/markup-compatibility/2006" xmlns:aink="http://schemas.microsoft.com/office/drawing/2016/ink" xmlns:am3d="http://schemas.microsoft.com/office/drawing/2017/model3d" xmlns:o="urn:schemas-microsoft-com:office:office" xmlns:r="http://schemas.openxmlformats.org/officeDocument/2006/relationships" xmlns:m="http://schemas.openxmlformats.org/officeDocument/2006/math" xmlns:v="urn:schemas-microsoft-com:vml" xmlns:wp14="http://schemas.microsoft.com/office/word/2010/wordprocessingDrawing" xmlns:wp="http://schemas.openxmlformats.org/drawingml/2006/wordprocessingDrawing" xmlns:w10="urn:schemas-microsoft-com:office:word" xmlns:w="http://schemas.openxmlformats.org/wordprocessingml/2006/main" xmlns:w14="http://schemas.microsoft.com/office/word/2010/wordml" xmlns:w15="http://schemas.microsoft.com/office/word/2012/wordml" xmlns:w16cid="http://schemas.microsoft.com/office/word/2016/wordml/cid" xmlns:w16se="http://schemas.microsoft.com/office/word/2015/wordml/symex" xmlns:wpg="http://schemas.microsoft.com/office/word/2010/wordprocessingGroup" xmlns:wpi="http://schemas.microsoft.com/office/word/2010/wordprocessingInk" xmlns:wne="http://schemas.microsoft.com/office/word/2006/wordml" xmlns:wps="http://schemas.microsoft.com/office/word/2010/wordprocessingShape" mc:Ignorable="w14 w15 w16se w16cid wp14">
+<w:document xmlns:wpc="http://schemas.microsoft.com/office/word/2010/wordprocessingCanvas" xmlns:cx="http://schemas.microsoft.com/office/drawing/2014/chartex" xmlns:cx1="http://schemas.microsoft.com/office/drawing/2015/9/8/chartex" xmlns:cx2="http://schemas.microsoft.com/office/drawing/2015/10/21/chartex" xmlns:cx3="http://schemas.microsoft.com/office/drawing/2016/5/9/chartex" xmlns:cx4="http://schemas.microsoft.com/office/drawing/2016/5/10/chartex" xmlns:cx5="http://schemas.microsoft.com/office/drawing/2016/5/11/chartex" xmlns:cx6="http://schemas.microsoft.com/office/drawing/2016/5/12/chartex" xmlns:cx7="http://schemas.microsoft.com/office/drawing/2016/5/13/chartex" xmlns:cx8="http://schemas.microsoft.com/office/drawing/2016/5/14/chartex" xmlns:mc="http://schemas.openxmlformats.org/markup-compatibility/2006" xmlns:aink="http://schemas.microsoft.com/office/drawing/2016/ink" xmlns:am3d="http://schemas.microsoft.com/office/drawing/2017/model3d" xmlns:o="urn:schemas-microsoft-com:office:office" xmlns:oel="http://schemas.microsoft.com/office/2019/extlst" xmlns:r="http://schemas.openxmlformats.org/officeDocument/2006/relationships" xmlns:m="http://schemas.openxmlformats.org/officeDocument/2006/math" xmlns:v="urn:schemas-microsoft-com:vml" xmlns:wp14="http://schemas.microsoft.com/office/word/2010/wordprocessingDrawing" xmlns:wp="http://schemas.openxmlformats.org/drawingml/2006/wordprocessingDrawing" xmlns:w10="urn:schemas-microsoft-com:office:word" xmlns:w="http://schemas.openxmlformats.org/wordprocessingml/2006/main" xmlns:w14="http://schemas.microsoft.com/office/word/2010/wordml" xmlns:w15="http://schemas.microsoft.com/office/word/2012/wordml" xmlns:w16cex="http://schemas.microsoft.com/office/word/2018/wordml/cex" xmlns:w16cid="http://schemas.microsoft.com/office/word/2016/wordml/cid" xmlns:w16="http://schemas.microsoft.com/office/word/2018/wordml" xmlns:w16du="http://schemas.microsoft.com/office/word/2023/wordml/word16du" xmlns:w16sdtdh="http://schemas.microsoft.com/office/word/2020/wordml/sdtdatahash" xmlns:w16se="http://schemas.microsoft.com/office/word/2015/wordml/symex" xmlns:wpg="http://schemas.microsoft.com/office/word/2010/wordprocessingGroup" xmlns:wpi="http://schemas.microsoft.com/office/word/2010/wordprocessingInk" xmlns:wne="http://schemas.microsoft.com/office/word/2006/wordml" xmlns:wps="http://schemas.microsoft.com/office/word/2010/wordprocessingShape" mc:Ignorable="w14 w15 w16se w16cid w16 w16cex w16sdtdh w16du wp14">
   <w:body>
     <w:p>
       <w:pPr>
@@ -13,8 +13,6 @@
           <w:szCs w:val="32"/>
         </w:rPr>
       </w:pPr>
-      <w:bookmarkStart w:id="0" w:name="_GoBack"/>
-      <w:bookmarkEnd w:id="0"/>
       <w:r>
         <w:rPr>
           <w:rFonts w:ascii="黑体" w:eastAsia="黑体" w:hAnsi="黑体" w:hint="eastAsia"/>
@@ -61,71 +59,55 @@
           <w:rFonts w:ascii="楷体" w:eastAsia="楷体" w:hAnsi="楷体" w:hint="eastAsia"/>
           <w:u w:val="single"/>
         </w:rPr>
-        <w:t>刘欣</w:t>
-      </w:r>
-      <w:proofErr w:type="gramStart"/>
+        <w:t>刘欣豪</w:t>
+      </w:r>
+      <w:r>
+        <w:rPr>
+          <w:rFonts w:ascii="楷体" w:eastAsia="楷体" w:hAnsi="楷体" w:hint="eastAsia"/>
+        </w:rPr>
+        <w:t xml:space="preserve"> </w:t>
+      </w:r>
+      <w:r>
+        <w:rPr>
+          <w:rFonts w:ascii="楷体" w:eastAsia="楷体" w:hAnsi="楷体"/>
+        </w:rPr>
+        <w:t xml:space="preserve">     </w:t>
+      </w:r>
+      <w:r>
+        <w:rPr>
+          <w:rFonts w:ascii="楷体" w:eastAsia="楷体" w:hAnsi="楷体" w:hint="eastAsia"/>
+        </w:rPr>
+        <w:t>学号：</w:t>
+      </w:r>
+      <w:r>
+        <w:rPr>
+          <w:rFonts w:ascii="楷体" w:eastAsia="楷体" w:hAnsi="楷体"/>
+        </w:rPr>
+        <w:t xml:space="preserve">  </w:t>
+      </w:r>
+      <w:r>
+        <w:rPr>
+          <w:rFonts w:ascii="楷体" w:eastAsia="楷体" w:hAnsi="楷体"/>
+        </w:rPr>
+        <w:t xml:space="preserve">   </w:t>
+      </w:r>
+      <w:r>
+        <w:rPr>
+          <w:rFonts w:ascii="楷体" w:eastAsia="楷体" w:hAnsi="楷体"/>
+        </w:rPr>
+        <w:t xml:space="preserve"> </w:t>
+      </w:r>
+      <w:r>
+        <w:rPr>
+          <w:rFonts w:ascii="楷体" w:eastAsia="楷体" w:hAnsi="楷体" w:hint="eastAsia"/>
+        </w:rPr>
+        <w:t>学院专业：</w:t>
+      </w:r>
       <w:r>
         <w:rPr>
           <w:rFonts w:ascii="楷体" w:eastAsia="楷体" w:hAnsi="楷体" w:hint="eastAsia"/>
           <w:u w:val="single"/>
         </w:rPr>
-        <w:t>豪</w:t>
-      </w:r>
-      <w:proofErr w:type="gramEnd"/>
-      <w:r>
-        <w:rPr>
-          <w:rFonts w:ascii="楷体" w:eastAsia="楷体" w:hAnsi="楷体" w:hint="eastAsia"/>
-        </w:rPr>
-        <w:t xml:space="preserve"> </w:t>
-      </w:r>
-      <w:r>
-        <w:rPr>
-          <w:rFonts w:ascii="楷体" w:eastAsia="楷体" w:hAnsi="楷体"/>
-        </w:rPr>
-        <w:t xml:space="preserve">     </w:t>
-      </w:r>
-      <w:r>
-        <w:rPr>
-          <w:rFonts w:ascii="楷体" w:eastAsia="楷体" w:hAnsi="楷体" w:hint="eastAsia"/>
-        </w:rPr>
-        <w:t>学号：</w:t>
-      </w:r>
-      <w:r>
-        <w:rPr>
-          <w:rFonts w:ascii="楷体" w:eastAsia="楷体" w:hAnsi="楷体" w:hint="eastAsia"/>
-          <w:u w:val="single"/>
-        </w:rPr>
-        <w:t>2020112921</w:t>
-      </w:r>
-      <w:r>
-        <w:rPr>
-          <w:rFonts w:ascii="楷体" w:eastAsia="楷体" w:hAnsi="楷体"/>
-        </w:rPr>
-        <w:t xml:space="preserve">  </w:t>
-      </w:r>
-      <w:r>
-        <w:rPr>
-          <w:rFonts w:ascii="楷体" w:eastAsia="楷体" w:hAnsi="楷体"/>
-        </w:rPr>
-        <w:t xml:space="preserve">   </w:t>
-      </w:r>
-      <w:r>
-        <w:rPr>
-          <w:rFonts w:ascii="楷体" w:eastAsia="楷体" w:hAnsi="楷体"/>
-        </w:rPr>
-        <w:t xml:space="preserve"> </w:t>
-      </w:r>
-      <w:r>
-        <w:rPr>
-          <w:rFonts w:ascii="楷体" w:eastAsia="楷体" w:hAnsi="楷体" w:hint="eastAsia"/>
-        </w:rPr>
-        <w:t>学院专业：</w:t>
-      </w:r>
-      <w:r>
-        <w:rPr>
-          <w:rFonts w:ascii="楷体" w:eastAsia="楷体" w:hAnsi="楷体" w:hint="eastAsia"/>
-          <w:u w:val="single"/>
-        </w:rPr>
         <w:t>交通运输类</w:t>
       </w:r>
     </w:p>
@@ -176,23 +158,7 @@
           <w:rFonts w:ascii="宋体" w:eastAsia="宋体" w:hAnsi="宋体" w:hint="eastAsia"/>
           <w:szCs w:val="21"/>
         </w:rPr>
-        <w:t>的学生都需要在大</w:t>
-      </w:r>
-      <w:proofErr w:type="gramStart"/>
-      <w:r>
-        <w:rPr>
-          <w:rFonts w:ascii="宋体" w:eastAsia="宋体" w:hAnsi="宋体" w:hint="eastAsia"/>
-          <w:szCs w:val="21"/>
-        </w:rPr>
-        <w:t>一</w:t>
-      </w:r>
-      <w:proofErr w:type="gramEnd"/>
-      <w:r>
-        <w:rPr>
-          <w:rFonts w:ascii="宋体" w:eastAsia="宋体" w:hAnsi="宋体" w:hint="eastAsia"/>
-          <w:szCs w:val="21"/>
-        </w:rPr>
-        <w:t>整个学年进行学习。而微积分是高等数学中的核心知识，我认为对其应用进行具体的实例分析以及分析其在本专业中的应用也是尤为重要的。下面我将从</w:t>
+        <w:t>的学生都需要在大一整个学年进行学习。而微积分是高等数学中的核心知识，我认为对其应用进行具体的实例分析以及分析其在本专业中的应用也是尤为重要的。下面我将从</w:t>
       </w:r>
       <w:r>
         <w:rPr>
@@ -568,17 +534,8 @@
           <w:rFonts w:ascii="宋体" w:eastAsia="宋体" w:hAnsi="宋体" w:hint="eastAsia"/>
           <w:szCs w:val="21"/>
         </w:rPr>
-        <w:t>例：已知</w:t>
-      </w:r>
-      <w:proofErr w:type="gramStart"/>
-      <w:r>
-        <w:rPr>
-          <w:rFonts w:ascii="宋体" w:eastAsia="宋体" w:hAnsi="宋体" w:hint="eastAsia"/>
-          <w:szCs w:val="21"/>
-        </w:rPr>
-        <w:t>一</w:t>
-      </w:r>
-      <w:proofErr w:type="gramEnd"/>
+        <w:t>例：已知一</w:t>
+      </w:r>
       <w:r>
         <w:rPr>
           <w:rFonts w:ascii="宋体" w:eastAsia="宋体" w:hAnsi="宋体" w:hint="eastAsia"/>
@@ -797,23 +754,7 @@
           <w:rFonts w:ascii="宋体" w:eastAsia="宋体" w:hAnsi="宋体" w:hint="eastAsia"/>
           <w:szCs w:val="21"/>
         </w:rPr>
-        <w:t>近代物理方面发挥着其独一无二的作用，</w:t>
-      </w:r>
-      <w:proofErr w:type="gramStart"/>
-      <w:r>
-        <w:rPr>
-          <w:rFonts w:ascii="宋体" w:eastAsia="宋体" w:hAnsi="宋体" w:hint="eastAsia"/>
-          <w:szCs w:val="21"/>
-        </w:rPr>
-        <w:t>此处举</w:t>
-      </w:r>
-      <w:proofErr w:type="gramEnd"/>
-      <w:r>
-        <w:rPr>
-          <w:rFonts w:ascii="宋体" w:eastAsia="宋体" w:hAnsi="宋体" w:hint="eastAsia"/>
-          <w:szCs w:val="21"/>
-        </w:rPr>
-        <w:t>了一例定积分在电势计算中的应用</w:t>
+        <w:t>近代物理方面发挥着其独一无二的作用，此处举了一例定积分在电势计算中的应用</w:t>
       </w:r>
       <w:r>
         <w:rPr>
@@ -955,7 +896,7 @@
           <w:szCs w:val="21"/>
         </w:rPr>
         <w:drawing>
-          <wp:inline distT="0" distB="0" distL="0" distR="0" wp14:anchorId="6FB249FF" wp14:editId="50D5367A">
+          <wp:inline distT="0" distB="0" distL="0" distR="0" wp14:anchorId="6FB249FF" wp14:editId="316B8FC1">
             <wp:extent cx="2506409" cy="1689100"/>
             <wp:effectExtent l="0" t="0" r="8255" b="6350"/>
             <wp:docPr id="6" name="图片 6"/>
@@ -2184,9 +2125,20 @@
           <w:sz w:val="21"/>
           <w:szCs w:val="21"/>
         </w:rPr>
-        <w:t xml:space="preserve">[1]谷存昌,王春晓.微积分在交通管理事务中的应用[J].太原城市职业技术学院学报,2008,(8):129-130. </w:t>
-      </w:r>
-      <w:proofErr w:type="gramStart"/>
+        <w:t>[1]谷存昌,王春晓.微积分在交通管理事务中的应用[J].太原城市职业技术学院学报,2008,(8):129-130. DOI:10.3969/j.issn.1673-0046.2008.08.074.</w:t>
+      </w:r>
+    </w:p>
+    <w:p>
+      <w:pPr>
+        <w:pStyle w:val="a8"/>
+        <w:shd w:val="clear" w:color="auto" w:fill="FFFFFF"/>
+        <w:spacing w:before="0" w:beforeAutospacing="0" w:after="0" w:afterAutospacing="0" w:line="357" w:lineRule="atLeast"/>
+        <w:rPr>
+          <w:color w:val="000000"/>
+          <w:sz w:val="21"/>
+          <w:szCs w:val="21"/>
+        </w:rPr>
+      </w:pPr>
       <w:r>
         <w:rPr>
           <w:rFonts w:hint="eastAsia"/>
@@ -2194,9 +2146,20 @@
           <w:sz w:val="21"/>
           <w:szCs w:val="21"/>
         </w:rPr>
-        <w:t>DOI:10.3969/j.issn</w:t>
-      </w:r>
-      <w:proofErr w:type="gramEnd"/>
+        <w:t>[2]杨鸿雁.微积分对交通管理事务的定量支持作用[J].中国管理信息化,2014,(14):134-134,135. DOI:10.3969/j.issn.1673-0194.2014.14.083.</w:t>
+      </w:r>
+    </w:p>
+    <w:p>
+      <w:pPr>
+        <w:pStyle w:val="a8"/>
+        <w:shd w:val="clear" w:color="auto" w:fill="FFFFFF"/>
+        <w:spacing w:before="0" w:beforeAutospacing="0" w:after="0" w:afterAutospacing="0" w:line="357" w:lineRule="atLeast"/>
+        <w:rPr>
+          <w:color w:val="000000"/>
+          <w:sz w:val="21"/>
+          <w:szCs w:val="21"/>
+        </w:rPr>
+      </w:pPr>
       <w:r>
         <w:rPr>
           <w:rFonts w:hint="eastAsia"/>
@@ -2204,7 +2167,7 @@
           <w:sz w:val="21"/>
           <w:szCs w:val="21"/>
         </w:rPr>
-        <w:t>.1673-0046.2008.08.074.</w:t>
+        <w:t>[3]李婷,靳文舟,朱子轩.城市中心区轨道交通站间距优化研究[J].铁道运输与经济,2019,41(11):116-122. DOI:10.16668/j.cnki.issn.1003-1421.2019.11.20.</w:t>
       </w:r>
     </w:p>
     <w:p>
@@ -2225,149 +2188,7 @@
           <w:sz w:val="21"/>
           <w:szCs w:val="21"/>
         </w:rPr>
-        <w:t xml:space="preserve">[2]杨鸿雁.微积分对交通管理事务的定量支持作用[J].中国管理信息化,2014,(14):134-134,135. </w:t>
-      </w:r>
-      <w:proofErr w:type="gramStart"/>
-      <w:r>
-        <w:rPr>
-          <w:rFonts w:hint="eastAsia"/>
-          <w:color w:val="000000"/>
-          <w:sz w:val="21"/>
-          <w:szCs w:val="21"/>
-        </w:rPr>
-        <w:t>DOI:10.3969/j.issn</w:t>
-      </w:r>
-      <w:proofErr w:type="gramEnd"/>
-      <w:r>
-        <w:rPr>
-          <w:rFonts w:hint="eastAsia"/>
-          <w:color w:val="000000"/>
-          <w:sz w:val="21"/>
-          <w:szCs w:val="21"/>
-        </w:rPr>
-        <w:t>.1673-0194.2014.14.083.</w:t>
-      </w:r>
-    </w:p>
-    <w:p>
-      <w:pPr>
-        <w:pStyle w:val="a8"/>
-        <w:shd w:val="clear" w:color="auto" w:fill="FFFFFF"/>
-        <w:spacing w:before="0" w:beforeAutospacing="0" w:after="0" w:afterAutospacing="0" w:line="357" w:lineRule="atLeast"/>
-        <w:rPr>
-          <w:color w:val="000000"/>
-          <w:sz w:val="21"/>
-          <w:szCs w:val="21"/>
-        </w:rPr>
-      </w:pPr>
-      <w:r>
-        <w:rPr>
-          <w:rFonts w:hint="eastAsia"/>
-          <w:color w:val="000000"/>
-          <w:sz w:val="21"/>
-          <w:szCs w:val="21"/>
-        </w:rPr>
-        <w:t>[3]李婷,靳文舟,</w:t>
-      </w:r>
-      <w:proofErr w:type="gramStart"/>
-      <w:r>
-        <w:rPr>
-          <w:rFonts w:hint="eastAsia"/>
-          <w:color w:val="000000"/>
-          <w:sz w:val="21"/>
-          <w:szCs w:val="21"/>
-        </w:rPr>
-        <w:t>朱子轩</w:t>
-      </w:r>
-      <w:proofErr w:type="gramEnd"/>
-      <w:r>
-        <w:rPr>
-          <w:rFonts w:hint="eastAsia"/>
-          <w:color w:val="000000"/>
-          <w:sz w:val="21"/>
-          <w:szCs w:val="21"/>
-        </w:rPr>
-        <w:t xml:space="preserve">.城市中心区轨道交通站间距优化研究[J].铁道运输与经济,2019,41(11):116-122. </w:t>
-      </w:r>
-      <w:proofErr w:type="gramStart"/>
-      <w:r>
-        <w:rPr>
-          <w:rFonts w:hint="eastAsia"/>
-          <w:color w:val="000000"/>
-          <w:sz w:val="21"/>
-          <w:szCs w:val="21"/>
-        </w:rPr>
-        <w:t>DOI:10.16668/j.cnki.issn</w:t>
-      </w:r>
-      <w:proofErr w:type="gramEnd"/>
-      <w:r>
-        <w:rPr>
-          <w:rFonts w:hint="eastAsia"/>
-          <w:color w:val="000000"/>
-          <w:sz w:val="21"/>
-          <w:szCs w:val="21"/>
-        </w:rPr>
-        <w:t>.1003-1421.2019.11.20.</w:t>
-      </w:r>
-    </w:p>
-    <w:p>
-      <w:pPr>
-        <w:pStyle w:val="a8"/>
-        <w:shd w:val="clear" w:color="auto" w:fill="FFFFFF"/>
-        <w:spacing w:before="0" w:beforeAutospacing="0" w:after="0" w:afterAutospacing="0" w:line="357" w:lineRule="atLeast"/>
-        <w:rPr>
-          <w:color w:val="000000"/>
-          <w:sz w:val="21"/>
-          <w:szCs w:val="21"/>
-        </w:rPr>
-      </w:pPr>
-      <w:r>
-        <w:rPr>
-          <w:rFonts w:hint="eastAsia"/>
-          <w:color w:val="000000"/>
-          <w:sz w:val="21"/>
-          <w:szCs w:val="21"/>
-        </w:rPr>
-        <w:t>[4]</w:t>
-      </w:r>
-      <w:proofErr w:type="gramStart"/>
-      <w:r>
-        <w:rPr>
-          <w:rFonts w:hint="eastAsia"/>
-          <w:color w:val="000000"/>
-          <w:sz w:val="21"/>
-          <w:szCs w:val="21"/>
-        </w:rPr>
-        <w:t>杨江乐</w:t>
-      </w:r>
-      <w:proofErr w:type="gramEnd"/>
-      <w:r>
-        <w:rPr>
-          <w:rFonts w:hint="eastAsia"/>
-          <w:color w:val="000000"/>
-          <w:sz w:val="21"/>
-          <w:szCs w:val="21"/>
-        </w:rPr>
-        <w:t xml:space="preserve">.铁路工程建筑材料供应分界优化分析[J].建筑工程技术与设计,2017,(14):1297-1297，1605. </w:t>
-      </w:r>
-      <w:proofErr w:type="gramStart"/>
-      <w:r>
-        <w:rPr>
-          <w:rFonts w:hint="eastAsia"/>
-          <w:color w:val="000000"/>
-          <w:sz w:val="21"/>
-          <w:szCs w:val="21"/>
-        </w:rPr>
-        <w:t>DOI:10.3969/j.issn</w:t>
-      </w:r>
-      <w:proofErr w:type="gramEnd"/>
-      <w:r>
-        <w:rPr>
-          <w:rFonts w:hint="eastAsia"/>
-          <w:color w:val="000000"/>
-          <w:sz w:val="21"/>
-          <w:szCs w:val="21"/>
-        </w:rPr>
-        <w:t>.2095-6630.2017.14.246.</w:t>
+        <w:t>[4]杨江乐.铁路工程建筑材料供应分界优化分析[J].建筑工程技术与设计,2017,(14):1297-1297，1605. DOI:10.3969/j.issn.2095-6630.2017.14.246.</w:t>
       </w:r>
     </w:p>
     <w:p>
@@ -2391,7 +2212,7 @@
 </file>
 
 <file path=word/endnotes.xml><?xml version="1.0" encoding="utf-8"?>
-<w:endnotes xmlns:wpc="http://schemas.microsoft.com/office/word/2010/wordprocessingCanvas" xmlns:cx="http://schemas.microsoft.com/office/drawing/2014/chartex" xmlns:cx1="http://schemas.microsoft.com/office/drawing/2015/9/8/chartex" xmlns:cx2="http://schemas.microsoft.com/office/drawing/2015/10/21/chartex" xmlns:cx3="http://schemas.microsoft.com/office/drawing/2016/5/9/chartex" xmlns:cx4="http://schemas.microsoft.com/office/drawing/2016/5/10/chartex" xmlns:cx5="http://schemas.microsoft.com/office/drawing/2016/5/11/chartex" xmlns:cx6="http://schemas.microsoft.com/office/drawing/2016/5/12/chartex" xmlns:cx7="http://schemas.microsoft.com/office/drawing/2016/5/13/chartex" xmlns:cx8="http://schemas.microsoft.com/office/drawing/2016/5/14/chartex" xmlns:mc="http://schemas.openxmlformats.org/markup-compatibility/2006" xmlns:aink="http://schemas.microsoft.com/office/drawing/2016/ink" xmlns:am3d="http://schemas.microsoft.com/office/drawing/2017/model3d" xmlns:o="urn:schemas-microsoft-com:office:office" xmlns:r="http://schemas.openxmlformats.org/officeDocument/2006/relationships" xmlns:m="http://schemas.openxmlformats.org/officeDocument/2006/math" xmlns:v="urn:schemas-microsoft-com:vml" xmlns:wp14="http://schemas.microsoft.com/office/word/2010/wordprocessingDrawing" xmlns:wp="http://schemas.openxmlformats.org/drawingml/2006/wordprocessingDrawing" xmlns:w10="urn:schemas-microsoft-com:office:word" xmlns:w="http://schemas.openxmlformats.org/wordprocessingml/2006/main" xmlns:w14="http://schemas.microsoft.com/office/word/2010/wordml" xmlns:w15="http://schemas.microsoft.com/office/word/2012/wordml" xmlns:w16cid="http://schemas.microsoft.com/office/word/2016/wordml/cid" xmlns:w16se="http://schemas.microsoft.com/office/word/2015/wordml/symex" xmlns:wpg="http://schemas.microsoft.com/office/word/2010/wordprocessingGroup" xmlns:wpi="http://schemas.microsoft.com/office/word/2010/wordprocessingInk" xmlns:wne="http://schemas.microsoft.com/office/word/2006/wordml" xmlns:wps="http://schemas.microsoft.com/office/word/2010/wordprocessingShape" mc:Ignorable="w14 w15 w16se w16cid wp14">
+<w:endnotes xmlns:wpc="http://schemas.microsoft.com/office/word/2010/wordprocessingCanvas" xmlns:cx="http://schemas.microsoft.com/office/drawing/2014/chartex" xmlns:cx1="http://schemas.microsoft.com/office/drawing/2015/9/8/chartex" xmlns:cx2="http://schemas.microsoft.com/office/drawing/2015/10/21/chartex" xmlns:cx3="http://schemas.microsoft.com/office/drawing/2016/5/9/chartex" xmlns:cx4="http://schemas.microsoft.com/office/drawing/2016/5/10/chartex" xmlns:cx5="http://schemas.microsoft.com/office/drawing/2016/5/11/chartex" xmlns:cx6="http://schemas.microsoft.com/office/drawing/2016/5/12/chartex" xmlns:cx7="http://schemas.microsoft.com/office/drawing/2016/5/13/chartex" xmlns:cx8="http://schemas.microsoft.com/office/drawing/2016/5/14/chartex" xmlns:mc="http://schemas.openxmlformats.org/markup-compatibility/2006" xmlns:aink="http://schemas.microsoft.com/office/drawing/2016/ink" xmlns:am3d="http://schemas.microsoft.com/office/drawing/2017/model3d" xmlns:o="urn:schemas-microsoft-com:office:office" xmlns:oel="http://schemas.microsoft.com/office/2019/extlst" xmlns:r="http://schemas.openxmlformats.org/officeDocument/2006/relationships" xmlns:m="http://schemas.openxmlformats.org/officeDocument/2006/math" xmlns:v="urn:schemas-microsoft-com:vml" xmlns:wp14="http://schemas.microsoft.com/office/word/2010/wordprocessingDrawing" xmlns:wp="http://schemas.openxmlformats.org/drawingml/2006/wordprocessingDrawing" xmlns:w10="urn:schemas-microsoft-com:office:word" xmlns:w="http://schemas.openxmlformats.org/wordprocessingml/2006/main" xmlns:w14="http://schemas.microsoft.com/office/word/2010/wordml" xmlns:w15="http://schemas.microsoft.com/office/word/2012/wordml" xmlns:w16cex="http://schemas.microsoft.com/office/word/2018/wordml/cex" xmlns:w16cid="http://schemas.microsoft.com/office/word/2016/wordml/cid" xmlns:w16="http://schemas.microsoft.com/office/word/2018/wordml" xmlns:w16du="http://schemas.microsoft.com/office/word/2023/wordml/word16du" xmlns:w16sdtdh="http://schemas.microsoft.com/office/word/2020/wordml/sdtdatahash" xmlns:w16se="http://schemas.microsoft.com/office/word/2015/wordml/symex" xmlns:wpg="http://schemas.microsoft.com/office/word/2010/wordprocessingGroup" xmlns:wpi="http://schemas.microsoft.com/office/word/2010/wordprocessingInk" xmlns:wne="http://schemas.microsoft.com/office/word/2006/wordml" xmlns:wps="http://schemas.microsoft.com/office/word/2010/wordprocessingShape" mc:Ignorable="w14 w15 w16se w16cid w16 w16cex w16sdtdh w16du wp14">
   <w:endnote w:type="separator" w:id="-1">
     <w:p>
       <w:r>
@@ -2410,7 +2231,7 @@
 </file>
 
 <file path=word/footer1.xml><?xml version="1.0" encoding="utf-8"?>
-<w:ftr xmlns:wpc="http://schemas.microsoft.com/office/word/2010/wordprocessingCanvas" xmlns:cx="http://schemas.microsoft.com/office/drawing/2014/chartex" xmlns:cx1="http://schemas.microsoft.com/office/drawing/2015/9/8/chartex" xmlns:cx2="http://schemas.microsoft.com/office/drawing/2015/10/21/chartex" xmlns:cx3="http://schemas.microsoft.com/office/drawing/2016/5/9/chartex" xmlns:cx4="http://schemas.microsoft.com/office/drawing/2016/5/10/chartex" xmlns:cx5="http://schemas.microsoft.com/office/drawing/2016/5/11/chartex" xmlns:cx6="http://schemas.microsoft.com/office/drawing/2016/5/12/chartex" xmlns:cx7="http://schemas.microsoft.com/office/drawing/2016/5/13/chartex" xmlns:cx8="http://schemas.microsoft.com/office/drawing/2016/5/14/chartex" xmlns:mc="http://schemas.openxmlformats.org/markup-compatibility/2006" xmlns:aink="http://schemas.microsoft.com/office/drawing/2016/ink" xmlns:am3d="http://schemas.microsoft.com/office/drawing/2017/model3d" xmlns:o="urn:schemas-microsoft-com:office:office" xmlns:r="http://schemas.openxmlformats.org/officeDocument/2006/relationships" xmlns:m="http://schemas.openxmlformats.org/officeDocument/2006/math" xmlns:v="urn:schemas-microsoft-com:vml" xmlns:wp14="http://schemas.microsoft.com/office/word/2010/wordprocessingDrawing" xmlns:wp="http://schemas.openxmlformats.org/drawingml/2006/wordprocessingDrawing" xmlns:w10="urn:schemas-microsoft-com:office:word" xmlns:w="http://schemas.openxmlformats.org/wordprocessingml/2006/main" xmlns:w14="http://schemas.microsoft.com/office/word/2010/wordml" xmlns:w15="http://schemas.microsoft.com/office/word/2012/wordml" xmlns:w16cid="http://schemas.microsoft.com/office/word/2016/wordml/cid" xmlns:w16se="http://schemas.microsoft.com/office/word/2015/wordml/symex" xmlns:wpg="http://schemas.microsoft.com/office/word/2010/wordprocessingGroup" xmlns:wpi="http://schemas.microsoft.com/office/word/2010/wordprocessingInk" xmlns:wne="http://schemas.microsoft.com/office/word/2006/wordml" xmlns:wps="http://schemas.microsoft.com/office/word/2010/wordprocessingShape" mc:Ignorable="w14 w15 w16se w16cid wp14">
+<w:ftr xmlns:wpc="http://schemas.microsoft.com/office/word/2010/wordprocessingCanvas" xmlns:cx="http://schemas.microsoft.com/office/drawing/2014/chartex" xmlns:cx1="http://schemas.microsoft.com/office/drawing/2015/9/8/chartex" xmlns:cx2="http://schemas.microsoft.com/office/drawing/2015/10/21/chartex" xmlns:cx3="http://schemas.microsoft.com/office/drawing/2016/5/9/chartex" xmlns:cx4="http://schemas.microsoft.com/office/drawing/2016/5/10/chartex" xmlns:cx5="http://schemas.microsoft.com/office/drawing/2016/5/11/chartex" xmlns:cx6="http://schemas.microsoft.com/office/drawing/2016/5/12/chartex" xmlns:cx7="http://schemas.microsoft.com/office/drawing/2016/5/13/chartex" xmlns:cx8="http://schemas.microsoft.com/office/drawing/2016/5/14/chartex" xmlns:mc="http://schemas.openxmlformats.org/markup-compatibility/2006" xmlns:aink="http://schemas.microsoft.com/office/drawing/2016/ink" xmlns:am3d="http://schemas.microsoft.com/office/drawing/2017/model3d" xmlns:o="urn:schemas-microsoft-com:office:office" xmlns:oel="http://schemas.microsoft.com/office/2019/extlst" xmlns:r="http://schemas.openxmlformats.org/officeDocument/2006/relationships" xmlns:m="http://schemas.openxmlformats.org/officeDocument/2006/math" xmlns:v="urn:schemas-microsoft-com:vml" xmlns:wp14="http://schemas.microsoft.com/office/word/2010/wordprocessingDrawing" xmlns:wp="http://schemas.openxmlformats.org/drawingml/2006/wordprocessingDrawing" xmlns:w10="urn:schemas-microsoft-com:office:word" xmlns:w="http://schemas.openxmlformats.org/wordprocessingml/2006/main" xmlns:w14="http://schemas.microsoft.com/office/word/2010/wordml" xmlns:w15="http://schemas.microsoft.com/office/word/2012/wordml" xmlns:w16cex="http://schemas.microsoft.com/office/word/2018/wordml/cex" xmlns:w16cid="http://schemas.microsoft.com/office/word/2016/wordml/cid" xmlns:w16="http://schemas.microsoft.com/office/word/2018/wordml" xmlns:w16du="http://schemas.microsoft.com/office/word/2023/wordml/word16du" xmlns:w16sdtdh="http://schemas.microsoft.com/office/word/2020/wordml/sdtdatahash" xmlns:w16se="http://schemas.microsoft.com/office/word/2015/wordml/symex" xmlns:wpg="http://schemas.microsoft.com/office/word/2010/wordprocessingGroup" xmlns:wpi="http://schemas.microsoft.com/office/word/2010/wordprocessingInk" xmlns:wne="http://schemas.microsoft.com/office/word/2006/wordml" xmlns:wps="http://schemas.microsoft.com/office/word/2010/wordprocessingShape" mc:Ignorable="w14 w15 w16se w16cid w16 w16cex w16sdtdh w16du wp14">
   <w:sdt>
     <w:sdtPr>
       <w:id w:val="-1025240585"/>
@@ -2419,7 +2240,6 @@
         <w:docPartUnique/>
       </w:docPartObj>
     </w:sdtPr>
-    <w:sdtEndPr/>
     <w:sdtContent>
       <w:sdt>
         <w:sdtPr>
@@ -2429,7 +2249,6 @@
             <w:docPartUnique/>
           </w:docPartObj>
         </w:sdtPr>
-        <w:sdtEndPr/>
         <w:sdtContent>
           <w:p>
             <w:pPr>
@@ -2546,7 +2365,7 @@
 </file>
 
 <file path=word/footnotes.xml><?xml version="1.0" encoding="utf-8"?>
-<w:footnotes xmlns:wpc="http://schemas.microsoft.com/office/word/2010/wordprocessingCanvas" xmlns:cx="http://schemas.microsoft.com/office/drawing/2014/chartex" xmlns:cx1="http://schemas.microsoft.com/office/drawing/2015/9/8/chartex" xmlns:cx2="http://schemas.microsoft.com/office/drawing/2015/10/21/chartex" xmlns:cx3="http://schemas.microsoft.com/office/drawing/2016/5/9/chartex" xmlns:cx4="http://schemas.microsoft.com/office/drawing/2016/5/10/chartex" xmlns:cx5="http://schemas.microsoft.com/office/drawing/2016/5/11/chartex" xmlns:cx6="http://schemas.microsoft.com/office/drawing/2016/5/12/chartex" xmlns:cx7="http://schemas.microsoft.com/office/drawing/2016/5/13/chartex" xmlns:cx8="http://schemas.microsoft.com/office/drawing/2016/5/14/chartex" xmlns:mc="http://schemas.openxmlformats.org/markup-compatibility/2006" xmlns:aink="http://schemas.microsoft.com/office/drawing/2016/ink" xmlns:am3d="http://schemas.microsoft.com/office/drawing/2017/model3d" xmlns:o="urn:schemas-microsoft-com:office:office" xmlns:r="http://schemas.openxmlformats.org/officeDocument/2006/relationships" xmlns:m="http://schemas.openxmlformats.org/officeDocument/2006/math" xmlns:v="urn:schemas-microsoft-com:vml" xmlns:wp14="http://schemas.microsoft.com/office/word/2010/wordprocessingDrawing" xmlns:wp="http://schemas.openxmlformats.org/drawingml/2006/wordprocessingDrawing" xmlns:w10="urn:schemas-microsoft-com:office:word" xmlns:w="http://schemas.openxmlformats.org/wordprocessingml/2006/main" xmlns:w14="http://schemas.microsoft.com/office/word/2010/wordml" xmlns:w15="http://schemas.microsoft.com/office/word/2012/wordml" xmlns:w16cid="http://schemas.microsoft.com/office/word/2016/wordml/cid" xmlns:w16se="http://schemas.microsoft.com/office/word/2015/wordml/symex" xmlns:wpg="http://schemas.microsoft.com/office/word/2010/wordprocessingGroup" xmlns:wpi="http://schemas.microsoft.com/office/word/2010/wordprocessingInk" xmlns:wne="http://schemas.microsoft.com/office/word/2006/wordml" xmlns:wps="http://schemas.microsoft.com/office/word/2010/wordprocessingShape" mc:Ignorable="w14 w15 w16se w16cid wp14">
+<w:footnotes xmlns:wpc="http://schemas.microsoft.com/office/word/2010/wordprocessingCanvas" xmlns:cx="http://schemas.microsoft.com/office/drawing/2014/chartex" xmlns:cx1="http://schemas.microsoft.com/office/drawing/2015/9/8/chartex" xmlns:cx2="http://schemas.microsoft.com/office/drawing/2015/10/21/chartex" xmlns:cx3="http://schemas.microsoft.com/office/drawing/2016/5/9/chartex" xmlns:cx4="http://schemas.microsoft.com/office/drawing/2016/5/10/chartex" xmlns:cx5="http://schemas.microsoft.com/office/drawing/2016/5/11/chartex" xmlns:cx6="http://schemas.microsoft.com/office/drawing/2016/5/12/chartex" xmlns:cx7="http://schemas.microsoft.com/office/drawing/2016/5/13/chartex" xmlns:cx8="http://schemas.microsoft.com/office/drawing/2016/5/14/chartex" xmlns:mc="http://schemas.openxmlformats.org/markup-compatibility/2006" xmlns:aink="http://schemas.microsoft.com/office/drawing/2016/ink" xmlns:am3d="http://schemas.microsoft.com/office/drawing/2017/model3d" xmlns:o="urn:schemas-microsoft-com:office:office" xmlns:oel="http://schemas.microsoft.com/office/2019/extlst" xmlns:r="http://schemas.openxmlformats.org/officeDocument/2006/relationships" xmlns:m="http://schemas.openxmlformats.org/officeDocument/2006/math" xmlns:v="urn:schemas-microsoft-com:vml" xmlns:wp14="http://schemas.microsoft.com/office/word/2010/wordprocessingDrawing" xmlns:wp="http://schemas.openxmlformats.org/drawingml/2006/wordprocessingDrawing" xmlns:w10="urn:schemas-microsoft-com:office:word" xmlns:w="http://schemas.openxmlformats.org/wordprocessingml/2006/main" xmlns:w14="http://schemas.microsoft.com/office/word/2010/wordml" xmlns:w15="http://schemas.microsoft.com/office/word/2012/wordml" xmlns:w16cex="http://schemas.microsoft.com/office/word/2018/wordml/cex" xmlns:w16cid="http://schemas.microsoft.com/office/word/2016/wordml/cid" xmlns:w16="http://schemas.microsoft.com/office/word/2018/wordml" xmlns:w16du="http://schemas.microsoft.com/office/word/2023/wordml/word16du" xmlns:w16sdtdh="http://schemas.microsoft.com/office/word/2020/wordml/sdtdatahash" xmlns:w16se="http://schemas.microsoft.com/office/word/2015/wordml/symex" xmlns:wpg="http://schemas.microsoft.com/office/word/2010/wordprocessingGroup" xmlns:wpi="http://schemas.microsoft.com/office/word/2010/wordprocessingInk" xmlns:wne="http://schemas.microsoft.com/office/word/2006/wordml" xmlns:wps="http://schemas.microsoft.com/office/word/2010/wordprocessingShape" mc:Ignorable="w14 w15 w16se w16cid w16 w16cex w16sdtdh w16du wp14">
   <w:footnote w:type="separator" w:id="-1">
     <w:p>
       <w:r>
@@ -2565,7 +2384,7 @@
 </file>
 
 <file path=word/numbering.xml><?xml version="1.0" encoding="utf-8"?>
-<w:numbering xmlns:wpc="http://schemas.microsoft.com/office/word/2010/wordprocessingCanvas" xmlns:cx="http://schemas.microsoft.com/office/drawing/2014/chartex" xmlns:cx1="http://schemas.microsoft.com/office/drawing/2015/9/8/chartex" xmlns:cx2="http://schemas.microsoft.com/office/drawing/2015/10/21/chartex" xmlns:cx3="http://schemas.microsoft.com/office/drawing/2016/5/9/chartex" xmlns:cx4="http://schemas.microsoft.com/office/drawing/2016/5/10/chartex" xmlns:cx5="http://schemas.microsoft.com/office/drawing/2016/5/11/chartex" xmlns:cx6="http://schemas.microsoft.com/office/drawing/2016/5/12/chartex" xmlns:cx7="http://schemas.microsoft.com/office/drawing/2016/5/13/chartex" xmlns:cx8="http://schemas.microsoft.com/office/drawing/2016/5/14/chartex" xmlns:mc="http://schemas.openxmlformats.org/markup-compatibility/2006" xmlns:aink="http://schemas.microsoft.com/office/drawing/2016/ink" xmlns:am3d="http://schemas.microsoft.com/office/drawing/2017/model3d" xmlns:o="urn:schemas-microsoft-com:office:office" xmlns:r="http://schemas.openxmlformats.org/officeDocument/2006/relationships" xmlns:m="http://schemas.openxmlformats.org/officeDocument/2006/math" xmlns:v="urn:schemas-microsoft-com:vml" xmlns:wp14="http://schemas.microsoft.com/office/word/2010/wordprocessingDrawing" xmlns:wp="http://schemas.openxmlformats.org/drawingml/2006/wordprocessingDrawing" xmlns:w10="urn:schemas-microsoft-com:office:word" xmlns:w="http://schemas.openxmlformats.org/wordprocessingml/2006/main" xmlns:w14="http://schemas.microsoft.com/office/word/2010/wordml" xmlns:w15="http://schemas.microsoft.com/office/word/2012/wordml" xmlns:w16cid="http://schemas.microsoft.com/office/word/2016/wordml/cid" xmlns:w16se="http://schemas.microsoft.com/office/word/2015/wordml/symex" xmlns:wpg="http://schemas.microsoft.com/office/word/2010/wordprocessingGroup" xmlns:wpi="http://schemas.microsoft.com/office/word/2010/wordprocessingInk" xmlns:wne="http://schemas.microsoft.com/office/word/2006/wordml" xmlns:wps="http://schemas.microsoft.com/office/word/2010/wordprocessingShape" mc:Ignorable="w14 w15 w16se w16cid wp14">
+<w:numbering xmlns:wpc="http://schemas.microsoft.com/office/word/2010/wordprocessingCanvas" xmlns:cx="http://schemas.microsoft.com/office/drawing/2014/chartex" xmlns:cx1="http://schemas.microsoft.com/office/drawing/2015/9/8/chartex" xmlns:cx2="http://schemas.microsoft.com/office/drawing/2015/10/21/chartex" xmlns:cx3="http://schemas.microsoft.com/office/drawing/2016/5/9/chartex" xmlns:cx4="http://schemas.microsoft.com/office/drawing/2016/5/10/chartex" xmlns:cx5="http://schemas.microsoft.com/office/drawing/2016/5/11/chartex" xmlns:cx6="http://schemas.microsoft.com/office/drawing/2016/5/12/chartex" xmlns:cx7="http://schemas.microsoft.com/office/drawing/2016/5/13/chartex" xmlns:cx8="http://schemas.microsoft.com/office/drawing/2016/5/14/chartex" xmlns:mc="http://schemas.openxmlformats.org/markup-compatibility/2006" xmlns:aink="http://schemas.microsoft.com/office/drawing/2016/ink" xmlns:am3d="http://schemas.microsoft.com/office/drawing/2017/model3d" xmlns:o="urn:schemas-microsoft-com:office:office" xmlns:oel="http://schemas.microsoft.com/office/2019/extlst" xmlns:r="http://schemas.openxmlformats.org/officeDocument/2006/relationships" xmlns:m="http://schemas.openxmlformats.org/officeDocument/2006/math" xmlns:v="urn:schemas-microsoft-com:vml" xmlns:wp14="http://schemas.microsoft.com/office/word/2010/wordprocessingDrawing" xmlns:wp="http://schemas.openxmlformats.org/drawingml/2006/wordprocessingDrawing" xmlns:w10="urn:schemas-microsoft-com:office:word" xmlns:w="http://schemas.openxmlformats.org/wordprocessingml/2006/main" xmlns:w14="http://schemas.microsoft.com/office/word/2010/wordml" xmlns:w15="http://schemas.microsoft.com/office/word/2012/wordml" xmlns:w16cex="http://schemas.microsoft.com/office/word/2018/wordml/cex" xmlns:w16cid="http://schemas.microsoft.com/office/word/2016/wordml/cid" xmlns:w16="http://schemas.microsoft.com/office/word/2018/wordml" xmlns:w16du="http://schemas.microsoft.com/office/word/2023/wordml/word16du" xmlns:w16sdtdh="http://schemas.microsoft.com/office/word/2020/wordml/sdtdatahash" xmlns:w16se="http://schemas.microsoft.com/office/word/2015/wordml/symex" xmlns:wpg="http://schemas.microsoft.com/office/word/2010/wordprocessingGroup" xmlns:wpi="http://schemas.microsoft.com/office/word/2010/wordprocessingInk" xmlns:wne="http://schemas.microsoft.com/office/word/2006/wordml" xmlns:wps="http://schemas.microsoft.com/office/word/2010/wordprocessingShape" mc:Ignorable="w14 w15 w16se w16cid w16 w16cex w16sdtdh w16du wp14">
   <w:abstractNum w:abstractNumId="0" w15:restartNumberingAfterBreak="0">
     <w:nsid w:val="158E1922"/>
     <w:multiLevelType w:val="hybridMultilevel"/>
@@ -2833,20 +2652,20 @@
       </w:pPr>
     </w:lvl>
   </w:abstractNum>
-  <w:num w:numId="1">
+  <w:num w:numId="1" w16cid:durableId="636959908">
     <w:abstractNumId w:val="2"/>
   </w:num>
-  <w:num w:numId="2">
+  <w:num w:numId="2" w16cid:durableId="2080057647">
     <w:abstractNumId w:val="0"/>
   </w:num>
-  <w:num w:numId="3">
+  <w:num w:numId="3" w16cid:durableId="1041176184">
     <w:abstractNumId w:val="1"/>
   </w:num>
 </w:numbering>
 </file>
 
 <file path=word/styles.xml><?xml version="1.0" encoding="utf-8"?>
-<w:styles xmlns:mc="http://schemas.openxmlformats.org/markup-compatibility/2006" xmlns:r="http://schemas.openxmlformats.org/officeDocument/2006/relationships" xmlns:w="http://schemas.openxmlformats.org/wordprocessingml/2006/main" xmlns:w14="http://schemas.microsoft.com/office/word/2010/wordml" xmlns:w15="http://schemas.microsoft.com/office/word/2012/wordml" xmlns:w16cid="http://schemas.microsoft.com/office/word/2016/wordml/cid" xmlns:w16se="http://schemas.microsoft.com/office/word/2015/wordml/symex" mc:Ignorable="w14 w15 w16se w16cid">
+<w:styles xmlns:mc="http://schemas.openxmlformats.org/markup-compatibility/2006" xmlns:r="http://schemas.openxmlformats.org/officeDocument/2006/relationships" xmlns:w="http://schemas.openxmlformats.org/wordprocessingml/2006/main" xmlns:w14="http://schemas.microsoft.com/office/word/2010/wordml" xmlns:w15="http://schemas.microsoft.com/office/word/2012/wordml" xmlns:w16cex="http://schemas.microsoft.com/office/word/2018/wordml/cex" xmlns:w16cid="http://schemas.microsoft.com/office/word/2016/wordml/cid" xmlns:w16="http://schemas.microsoft.com/office/word/2018/wordml" xmlns:w16du="http://schemas.microsoft.com/office/word/2023/wordml/word16du" xmlns:w16sdtdh="http://schemas.microsoft.com/office/word/2020/wordml/sdtdatahash" xmlns:w16se="http://schemas.microsoft.com/office/word/2015/wordml/symex" mc:Ignorable="w14 w15 w16se w16cid w16 w16cex w16sdtdh w16du">
   <w:docDefaults>
     <w:rPrDefault>
       <w:rPr>
@@ -2859,7 +2678,7 @@
     </w:rPrDefault>
     <w:pPrDefault/>
   </w:docDefaults>
-  <w:latentStyles w:defLockedState="0" w:defUIPriority="99" w:defSemiHidden="0" w:defUnhideWhenUsed="0" w:defQFormat="0" w:count="375">
+  <w:latentStyles w:defLockedState="0" w:defUIPriority="99" w:defSemiHidden="0" w:defUnhideWhenUsed="0" w:defQFormat="0" w:count="376">
     <w:lsdException w:name="Normal" w:uiPriority="0" w:qFormat="1"/>
     <w:lsdException w:name="heading 1" w:uiPriority="9" w:qFormat="1"/>
     <w:lsdException w:name="heading 2" w:semiHidden="1" w:uiPriority="9" w:unhideWhenUsed="1" w:qFormat="1"/>
@@ -3235,6 +3054,7 @@
     <w:lsdException w:name="Smart Hyperlink" w:semiHidden="1" w:unhideWhenUsed="1"/>
     <w:lsdException w:name="Hashtag" w:semiHidden="1" w:unhideWhenUsed="1"/>
     <w:lsdException w:name="Unresolved Mention" w:semiHidden="1" w:unhideWhenUsed="1"/>
+    <w:lsdException w:name="Smart Link" w:semiHidden="1" w:unhideWhenUsed="1"/>
   </w:latentStyles>
   <w:style w:type="paragraph" w:default="1" w:styleId="a">
     <w:name w:val="Normal"/>

</xml_diff>